<commit_message>
changed Family to Household
</commit_message>
<xml_diff>
--- a/StructureModel/CRC cards for Look-up customer.docx
+++ b/StructureModel/CRC cards for Look-up customer.docx
@@ -77,7 +77,7 @@
                 <w:bCs/>
                 <w:color w:val="2D3B45"/>
               </w:rPr>
-              <w:t>Family</w:t>
+              <w:t>Household</w:t>
             </w:r>
           </w:p>
         </w:tc>
@@ -755,7 +755,23 @@
                 <w:rFonts w:ascii="Helvetica Neue" w:eastAsia="Times New Roman" w:hAnsi="Helvetica Neue" w:cs="Times New Roman"/>
                 <w:color w:val="2D3B45"/>
               </w:rPr>
-              <w:t>Keep track of Swimmer families</w:t>
+              <w:t xml:space="preserve">Keep track of Swimmer </w:t>
+            </w:r>
+            <w:r>
+              <w:rPr>
+                <w:rFonts w:ascii="Helvetica Neue" w:eastAsia="Times New Roman" w:hAnsi="Helvetica Neue" w:cs="Times New Roman"/>
+                <w:bCs/>
+                <w:color w:val="2D3B45"/>
+              </w:rPr>
+              <w:t>h</w:t>
+            </w:r>
+            <w:r>
+              <w:rPr>
+                <w:rFonts w:ascii="Helvetica Neue" w:eastAsia="Times New Roman" w:hAnsi="Helvetica Neue" w:cs="Times New Roman"/>
+                <w:bCs/>
+                <w:color w:val="2D3B45"/>
+              </w:rPr>
+              <w:t>ousehold</w:t>
             </w:r>
           </w:p>
         </w:tc>
@@ -796,9 +812,10 @@
             <w:r>
               <w:rPr>
                 <w:rFonts w:ascii="Helvetica Neue" w:eastAsia="Times New Roman" w:hAnsi="Helvetica Neue" w:cs="Times New Roman"/>
-                <w:color w:val="2D3B45"/>
-              </w:rPr>
-              <w:t>Family</w:t>
+                <w:bCs/>
+                <w:color w:val="2D3B45"/>
+              </w:rPr>
+              <w:t>Household</w:t>
             </w:r>
             <w:r>
               <w:rPr>
@@ -891,9 +908,10 @@
             <w:r>
               <w:rPr>
                 <w:rFonts w:ascii="Helvetica Neue" w:eastAsia="Times New Roman" w:hAnsi="Helvetica Neue" w:cs="Times New Roman"/>
-                <w:color w:val="2D3B45"/>
-              </w:rPr>
-              <w:t>Family</w:t>
+                <w:bCs/>
+                <w:color w:val="2D3B45"/>
+              </w:rPr>
+              <w:t>Household</w:t>
             </w:r>
             <w:r>
               <w:rPr>
@@ -902,7 +920,6 @@
               </w:rPr>
               <w:t xml:space="preserve">, Allergies, </w:t>
             </w:r>
-            <w:proofErr w:type="spellStart"/>
             <w:r>
               <w:rPr>
                 <w:rFonts w:ascii="Helvetica Neue" w:eastAsia="Times New Roman" w:hAnsi="Helvetica Neue" w:cs="Times New Roman"/>
@@ -917,7 +934,6 @@
               </w:rPr>
               <w:t>Phone</w:t>
             </w:r>
-            <w:proofErr w:type="spellEnd"/>
           </w:p>
         </w:tc>
       </w:tr>
@@ -988,23 +1004,7 @@
                 <w:rFonts w:ascii="Helvetica Neue" w:eastAsia="Times New Roman" w:hAnsi="Helvetica Neue" w:cs="Times New Roman"/>
                 <w:color w:val="2D3B45"/>
               </w:rPr>
-              <w:t xml:space="preserve"> </w:t>
-            </w:r>
-            <w:proofErr w:type="gramStart"/>
-            <w:r>
-              <w:rPr>
-                <w:rFonts w:ascii="Helvetica Neue" w:eastAsia="Times New Roman" w:hAnsi="Helvetica Neue" w:cs="Times New Roman"/>
-                <w:color w:val="2D3B45"/>
-              </w:rPr>
-              <w:t>Employee(</w:t>
-            </w:r>
-            <w:proofErr w:type="gramEnd"/>
-            <w:r>
-              <w:rPr>
-                <w:rFonts w:ascii="Helvetica Neue" w:eastAsia="Times New Roman" w:hAnsi="Helvetica Neue" w:cs="Times New Roman"/>
-                <w:color w:val="2D3B45"/>
-              </w:rPr>
-              <w:t>Admin edit only)</w:t>
+              <w:t xml:space="preserve"> Employee(Admin edit only)</w:t>
             </w:r>
           </w:p>
         </w:tc>
@@ -1248,7 +1248,6 @@
               </w:rPr>
               <w:t> </w:t>
             </w:r>
-            <w:proofErr w:type="spellStart"/>
             <w:r>
               <w:rPr>
                 <w:rFonts w:ascii="Helvetica Neue" w:eastAsia="Times New Roman" w:hAnsi="Helvetica Neue" w:cs="Times New Roman"/>
@@ -1256,7 +1255,6 @@
               </w:rPr>
               <w:t>SafetyRequirement</w:t>
             </w:r>
-            <w:proofErr w:type="spellEnd"/>
           </w:p>
         </w:tc>
       </w:tr>
@@ -1331,21 +1329,12 @@
               </w:rPr>
               <w:t> </w:t>
             </w:r>
-            <w:proofErr w:type="gramStart"/>
-            <w:r>
-              <w:rPr>
-                <w:rFonts w:ascii="Helvetica Neue" w:eastAsia="Times New Roman" w:hAnsi="Helvetica Neue" w:cs="Times New Roman"/>
-                <w:color w:val="2D3B45"/>
-              </w:rPr>
-              <w:t>Swimmer(</w:t>
-            </w:r>
-            <w:proofErr w:type="gramEnd"/>
-            <w:r>
-              <w:rPr>
-                <w:rFonts w:ascii="Helvetica Neue" w:eastAsia="Times New Roman" w:hAnsi="Helvetica Neue" w:cs="Times New Roman"/>
-                <w:color w:val="2D3B45"/>
-              </w:rPr>
-              <w:t>Age), Test</w:t>
+            <w:r>
+              <w:rPr>
+                <w:rFonts w:ascii="Helvetica Neue" w:eastAsia="Times New Roman" w:hAnsi="Helvetica Neue" w:cs="Times New Roman"/>
+                <w:color w:val="2D3B45"/>
+              </w:rPr>
+              <w:t>Swimmer(Age), Test</w:t>
             </w:r>
           </w:p>
         </w:tc>
@@ -1652,17 +1641,8 @@
                 <w:rFonts w:ascii="Helvetica Neue" w:eastAsia="Times New Roman" w:hAnsi="Helvetica Neue" w:cs="Times New Roman"/>
                 <w:color w:val="2D3B45"/>
               </w:rPr>
-              <w:t xml:space="preserve"> ID, Password, FirstName, </w:t>
-            </w:r>
-            <w:proofErr w:type="spellStart"/>
-            <w:r>
-              <w:rPr>
-                <w:rFonts w:ascii="Helvetica Neue" w:eastAsia="Times New Roman" w:hAnsi="Helvetica Neue" w:cs="Times New Roman"/>
-                <w:color w:val="2D3B45"/>
-              </w:rPr>
-              <w:t>LastName</w:t>
-            </w:r>
-            <w:proofErr w:type="spellEnd"/>
+              <w:t xml:space="preserve"> ID, Password, FirstName, LastName</w:t>
+            </w:r>
           </w:p>
         </w:tc>
       </w:tr>
@@ -1835,10 +1815,13 @@
             <w:r>
               <w:rPr>
                 <w:rFonts w:ascii="Helvetica Neue" w:eastAsia="Times New Roman" w:hAnsi="Helvetica Neue" w:cs="Times New Roman"/>
-                <w:color w:val="2D3B45"/>
-              </w:rPr>
-              <w:t>Family</w:t>
-            </w:r>
+                <w:bCs/>
+                <w:color w:val="2D3B45"/>
+              </w:rPr>
+              <w:t>Household</w:t>
+            </w:r>
+            <w:bookmarkStart w:id="0" w:name="_GoBack"/>
+            <w:bookmarkEnd w:id="0"/>
           </w:p>
         </w:tc>
       </w:tr>
@@ -1882,16 +1865,7 @@
                 <w:rFonts w:ascii="Helvetica Neue" w:eastAsia="Times New Roman" w:hAnsi="Helvetica Neue" w:cs="Times New Roman"/>
                 <w:color w:val="2D3B45"/>
               </w:rPr>
-              <w:t>Manage Allow/Deny e</w:t>
-            </w:r>
-            <w:bookmarkStart w:id="0" w:name="_GoBack"/>
-            <w:bookmarkEnd w:id="0"/>
-            <w:r>
-              <w:rPr>
-                <w:rFonts w:ascii="Helvetica Neue" w:eastAsia="Times New Roman" w:hAnsi="Helvetica Neue" w:cs="Times New Roman"/>
-                <w:color w:val="2D3B45"/>
-              </w:rPr>
-              <w:t>ntry</w:t>
+              <w:t>Manage Allow/Deny entry</w:t>
             </w:r>
           </w:p>
         </w:tc>

</xml_diff>